<commit_message>
More experimenting with test level
</commit_message>
<xml_diff>
--- a/Project Gamma Planning/Project Gamma Prototype Level Planning.docx
+++ b/Project Gamma Planning/Project Gamma Prototype Level Planning.docx
@@ -115,8 +115,291 @@
         </w:rPr>
         <w:t xml:space="preserve"> and climbing</w:t>
       </w:r>
+      <w:r>
+        <w:rPr>
+          <w:rFonts w:ascii="Leelawadee UI" w:hAnsi="Leelawadee UI" w:cs="Leelawadee UI"/>
+          <w:sz w:val="24"/>
+        </w:rPr>
+        <w:t>.</w:t>
+      </w:r>
+    </w:p>
+    <w:p>
+      <w:pPr>
+        <w:jc w:val="center"/>
+        <w:rPr>
+          <w:rFonts w:ascii="Leelawadee UI" w:hAnsi="Leelawadee UI" w:cs="Leelawadee UI"/>
+          <w:sz w:val="24"/>
+        </w:rPr>
+      </w:pPr>
+      <w:r>
+        <w:rPr>
+          <w:rFonts w:ascii="Leelawadee UI" w:hAnsi="Leelawadee UI" w:cs="Leelawadee UI"/>
+          <w:sz w:val="24"/>
+        </w:rPr>
+        <w:t xml:space="preserve">Setting: </w:t>
+      </w:r>
+      <w:r>
+        <w:rPr>
+          <w:rFonts w:ascii="Leelawadee UI" w:hAnsi="Leelawadee UI" w:cs="Leelawadee UI"/>
+          <w:sz w:val="24"/>
+        </w:rPr>
+        <w:t xml:space="preserve">Forest with lots of cliffs and </w:t>
+      </w:r>
+      <w:r>
+        <w:rPr>
+          <w:rFonts w:ascii="Leelawadee UI" w:hAnsi="Leelawadee UI" w:cs="Leelawadee UI"/>
+          <w:sz w:val="24"/>
+        </w:rPr>
+        <w:t>gulley</w:t>
+      </w:r>
+      <w:r>
+        <w:rPr>
+          <w:rFonts w:ascii="Leelawadee UI" w:hAnsi="Leelawadee UI" w:cs="Leelawadee UI"/>
+          <w:sz w:val="24"/>
+        </w:rPr>
+        <w:t>s</w:t>
+      </w:r>
+      <w:r>
+        <w:rPr>
+          <w:rFonts w:ascii="Leelawadee UI" w:hAnsi="Leelawadee UI" w:cs="Leelawadee UI"/>
+          <w:sz w:val="24"/>
+        </w:rPr>
+        <w:t xml:space="preserve">, </w:t>
+      </w:r>
+      <w:r>
+        <w:rPr>
+          <w:rFonts w:ascii="Leelawadee UI" w:hAnsi="Leelawadee UI" w:cs="Leelawadee UI"/>
+          <w:sz w:val="24"/>
+        </w:rPr>
+        <w:t>Cloudy</w:t>
+      </w:r>
+      <w:r>
+        <w:rPr>
+          <w:rFonts w:ascii="Leelawadee UI" w:hAnsi="Leelawadee UI" w:cs="Leelawadee UI"/>
+          <w:sz w:val="24"/>
+        </w:rPr>
+        <w:t>.</w:t>
+      </w:r>
+    </w:p>
+    <w:p>
+      <w:pPr>
+        <w:jc w:val="center"/>
+        <w:rPr>
+          <w:rFonts w:ascii="Leelawadee UI" w:hAnsi="Leelawadee UI" w:cs="Leelawadee UI"/>
+          <w:sz w:val="24"/>
+        </w:rPr>
+      </w:pPr>
+      <w:r>
+        <w:rPr>
+          <w:rFonts w:ascii="Leelawadee UI" w:hAnsi="Leelawadee UI" w:cs="Leelawadee UI"/>
+          <w:sz w:val="24"/>
+        </w:rPr>
+        <w:t>Requirements:</w:t>
+      </w:r>
+      <w:r>
+        <w:rPr>
+          <w:rFonts w:ascii="Leelawadee UI" w:hAnsi="Leelawadee UI" w:cs="Leelawadee UI"/>
+          <w:sz w:val="24"/>
+        </w:rPr>
+        <w:t xml:space="preserve"> </w:t>
+      </w:r>
+      <w:r>
+        <w:rPr>
+          <w:rFonts w:ascii="Leelawadee UI" w:hAnsi="Leelawadee UI" w:cs="Leelawadee UI"/>
+          <w:sz w:val="24"/>
+        </w:rPr>
+        <w:t xml:space="preserve">Player </w:t>
+      </w:r>
+      <w:r>
+        <w:rPr>
+          <w:rFonts w:ascii="Leelawadee UI" w:hAnsi="Leelawadee UI" w:cs="Leelawadee UI"/>
+          <w:sz w:val="24"/>
+        </w:rPr>
+        <w:t>is familiar with basic controls</w:t>
+      </w:r>
+      <w:r>
+        <w:rPr>
+          <w:rFonts w:ascii="Leelawadee UI" w:hAnsi="Leelawadee UI" w:cs="Leelawadee UI"/>
+          <w:sz w:val="24"/>
+        </w:rPr>
+        <w:t>, light gears, geomorphs, and light shards</w:t>
+      </w:r>
+      <w:r>
+        <w:rPr>
+          <w:rFonts w:ascii="Leelawadee UI" w:hAnsi="Leelawadee UI" w:cs="Leelawadee UI"/>
+          <w:sz w:val="24"/>
+        </w:rPr>
+        <w:t>.</w:t>
+      </w:r>
+      <w:r>
+        <w:rPr>
+          <w:rFonts w:ascii="Leelawadee UI" w:hAnsi="Leelawadee UI" w:cs="Leelawadee UI"/>
+          <w:sz w:val="24"/>
+        </w:rPr>
+        <w:t xml:space="preserve"> First encounter with enemies that run at the player</w:t>
+      </w:r>
+      <w:r>
+        <w:rPr>
+          <w:rFonts w:ascii="Leelawadee UI" w:hAnsi="Leelawadee UI" w:cs="Leelawadee UI"/>
+          <w:sz w:val="24"/>
+        </w:rPr>
+        <w:t>.</w:t>
+      </w:r>
+    </w:p>
+    <w:p>
+      <w:pPr>
+        <w:jc w:val="center"/>
+        <w:rPr>
+          <w:rFonts w:ascii="Leelawadee UI" w:hAnsi="Leelawadee UI" w:cs="Leelawadee UI"/>
+          <w:sz w:val="24"/>
+        </w:rPr>
+      </w:pPr>
+      <w:r>
+        <w:rPr>
+          <w:rFonts w:ascii="Leelawadee UI" w:hAnsi="Leelawadee UI" w:cs="Leelawadee UI"/>
+          <w:sz w:val="24"/>
+        </w:rPr>
+        <w:t>Length: About 5 minutes</w:t>
+      </w:r>
+      <w:r>
+        <w:rPr>
+          <w:rFonts w:ascii="Leelawadee UI" w:hAnsi="Leelawadee UI" w:cs="Leelawadee UI"/>
+          <w:sz w:val="24"/>
+        </w:rPr>
+        <w:t xml:space="preserve"> for first time</w:t>
+      </w:r>
+      <w:r>
+        <w:rPr>
+          <w:rFonts w:ascii="Leelawadee UI" w:hAnsi="Leelawadee UI" w:cs="Leelawadee UI"/>
+          <w:sz w:val="24"/>
+        </w:rPr>
+        <w:t>.</w:t>
+      </w:r>
+      <w:r>
+        <w:rPr>
+          <w:rFonts w:ascii="Leelawadee UI" w:hAnsi="Leelawadee UI" w:cs="Leelawadee UI"/>
+          <w:sz w:val="24"/>
+        </w:rPr>
+        <w:t xml:space="preserve"> </w:t>
+      </w:r>
+    </w:p>
+    <w:p>
+      <w:pPr>
+        <w:jc w:val="center"/>
+        <w:rPr>
+          <w:rFonts w:ascii="Leelawadee UI" w:hAnsi="Leelawadee UI" w:cs="Leelawadee UI"/>
+          <w:sz w:val="24"/>
+        </w:rPr>
+      </w:pPr>
+    </w:p>
+    <w:p>
+      <w:pPr>
+        <w:jc w:val="center"/>
+        <w:rPr>
+          <w:rFonts w:ascii="Leelawadee UI" w:hAnsi="Leelawadee UI" w:cs="Leelawadee UI"/>
+          <w:sz w:val="24"/>
+        </w:rPr>
+      </w:pPr>
+      <w:r>
+        <w:rPr>
+          <w:rFonts w:ascii="Leelawadee UI" w:hAnsi="Leelawadee UI" w:cs="Leelawadee UI"/>
+          <w:sz w:val="24"/>
+        </w:rPr>
+        <w:t>Sections:</w:t>
+      </w:r>
+    </w:p>
+    <w:p>
+      <w:pPr>
+        <w:pStyle w:val="ListParagraph"/>
+        <w:numPr>
+          <w:ilvl w:val="0"/>
+          <w:numId w:val="3"/>
+        </w:numPr>
+        <w:jc w:val="center"/>
+        <w:rPr>
+          <w:rFonts w:ascii="Leelawadee UI" w:hAnsi="Leelawadee UI" w:cs="Leelawadee UI"/>
+          <w:sz w:val="24"/>
+        </w:rPr>
+      </w:pPr>
+      <w:r>
+        <w:rPr>
+          <w:rFonts w:ascii="Leelawadee UI" w:hAnsi="Leelawadee UI" w:cs="Leelawadee UI"/>
+          <w:sz w:val="24"/>
+        </w:rPr>
+        <w:t>Bottom of large pit</w:t>
+      </w:r>
+      <w:r>
+        <w:rPr>
+          <w:rFonts w:ascii="Leelawadee UI" w:hAnsi="Leelawadee UI" w:cs="Leelawadee UI"/>
+          <w:sz w:val="24"/>
+        </w:rPr>
+        <w:t>.</w:t>
+      </w:r>
       <w:bookmarkStart w:id="0" w:name="_GoBack"/>
       <w:bookmarkEnd w:id="0"/>
+    </w:p>
+    <w:p>
+      <w:pPr>
+        <w:pStyle w:val="ListParagraph"/>
+        <w:numPr>
+          <w:ilvl w:val="0"/>
+          <w:numId w:val="3"/>
+        </w:numPr>
+        <w:jc w:val="center"/>
+        <w:rPr>
+          <w:rFonts w:ascii="Leelawadee UI" w:hAnsi="Leelawadee UI" w:cs="Leelawadee UI"/>
+          <w:sz w:val="24"/>
+        </w:rPr>
+      </w:pPr>
+      <w:r>
+        <w:rPr>
+          <w:rFonts w:ascii="Leelawadee UI" w:hAnsi="Leelawadee UI" w:cs="Leelawadee UI"/>
+          <w:sz w:val="24"/>
+        </w:rPr>
+        <w:t>P</w:t>
+      </w:r>
+      <w:r>
+        <w:rPr>
+          <w:rFonts w:ascii="Leelawadee UI" w:hAnsi="Leelawadee UI" w:cs="Leelawadee UI"/>
+          <w:sz w:val="24"/>
+        </w:rPr>
+        <w:t xml:space="preserve">latforms </w:t>
+      </w:r>
+      <w:r>
+        <w:rPr>
+          <w:rFonts w:ascii="Leelawadee UI" w:hAnsi="Leelawadee UI" w:cs="Leelawadee UI"/>
+          <w:sz w:val="24"/>
+        </w:rPr>
+        <w:t>and walls</w:t>
+      </w:r>
+      <w:r>
+        <w:rPr>
+          <w:rFonts w:ascii="Leelawadee UI" w:hAnsi="Leelawadee UI" w:cs="Leelawadee UI"/>
+          <w:sz w:val="24"/>
+        </w:rPr>
+        <w:t xml:space="preserve"> go</w:t>
+      </w:r>
+      <w:r>
+        <w:rPr>
+          <w:rFonts w:ascii="Leelawadee UI" w:hAnsi="Leelawadee UI" w:cs="Leelawadee UI"/>
+          <w:sz w:val="24"/>
+        </w:rPr>
+        <w:t>ing</w:t>
+      </w:r>
+      <w:r>
+        <w:rPr>
+          <w:rFonts w:ascii="Leelawadee UI" w:hAnsi="Leelawadee UI" w:cs="Leelawadee UI"/>
+          <w:sz w:val="24"/>
+        </w:rPr>
+        <w:t xml:space="preserve"> </w:t>
+      </w:r>
+      <w:r>
+        <w:rPr>
+          <w:rFonts w:ascii="Leelawadee UI" w:hAnsi="Leelawadee UI" w:cs="Leelawadee UI"/>
+          <w:sz w:val="24"/>
+        </w:rPr>
+        <w:t>upwards</w:t>
+      </w:r>
       <w:r>
         <w:rPr>
           <w:rFonts w:ascii="Leelawadee UI" w:hAnsi="Leelawadee UI" w:cs="Leelawadee UI"/>
@@ -127,46 +410,100 @@
     </w:p>
     <w:p>
       <w:pPr>
-        <w:jc w:val="center"/>
-        <w:rPr>
-          <w:rFonts w:ascii="Leelawadee UI" w:hAnsi="Leelawadee UI" w:cs="Leelawadee UI"/>
-          <w:sz w:val="24"/>
-        </w:rPr>
-      </w:pPr>
-      <w:r>
-        <w:rPr>
-          <w:rFonts w:ascii="Leelawadee UI" w:hAnsi="Leelawadee UI" w:cs="Leelawadee UI"/>
-          <w:sz w:val="24"/>
-        </w:rPr>
-        <w:t xml:space="preserve">Setting: </w:t>
-      </w:r>
-      <w:r>
-        <w:rPr>
-          <w:rFonts w:ascii="Leelawadee UI" w:hAnsi="Leelawadee UI" w:cs="Leelawadee UI"/>
-          <w:sz w:val="24"/>
-        </w:rPr>
-        <w:t xml:space="preserve">Forest with lots of cliffs and </w:t>
-      </w:r>
-      <w:r>
-        <w:rPr>
-          <w:rFonts w:ascii="Leelawadee UI" w:hAnsi="Leelawadee UI" w:cs="Leelawadee UI"/>
-          <w:sz w:val="24"/>
-        </w:rPr>
-        <w:t>gulley</w:t>
-      </w:r>
-      <w:r>
-        <w:rPr>
-          <w:rFonts w:ascii="Leelawadee UI" w:hAnsi="Leelawadee UI" w:cs="Leelawadee UI"/>
-          <w:sz w:val="24"/>
-        </w:rPr>
-        <w:t xml:space="preserve">, </w:t>
-      </w:r>
-      <w:r>
-        <w:rPr>
-          <w:rFonts w:ascii="Leelawadee UI" w:hAnsi="Leelawadee UI" w:cs="Leelawadee UI"/>
-          <w:sz w:val="24"/>
-        </w:rPr>
-        <w:t>Cloudy</w:t>
+        <w:pStyle w:val="ListParagraph"/>
+        <w:numPr>
+          <w:ilvl w:val="0"/>
+          <w:numId w:val="3"/>
+        </w:numPr>
+        <w:jc w:val="center"/>
+        <w:rPr>
+          <w:rFonts w:ascii="Leelawadee UI" w:hAnsi="Leelawadee UI" w:cs="Leelawadee UI"/>
+          <w:sz w:val="24"/>
+        </w:rPr>
+      </w:pPr>
+      <w:r>
+        <w:rPr>
+          <w:rFonts w:ascii="Leelawadee UI" w:hAnsi="Leelawadee UI" w:cs="Leelawadee UI"/>
+          <w:sz w:val="24"/>
+        </w:rPr>
+        <w:t>Fl</w:t>
+      </w:r>
+      <w:r>
+        <w:rPr>
+          <w:rFonts w:ascii="Leelawadee UI" w:hAnsi="Leelawadee UI" w:cs="Leelawadee UI"/>
+          <w:sz w:val="24"/>
+        </w:rPr>
+        <w:t xml:space="preserve">at section. </w:t>
+      </w:r>
+      <w:r>
+        <w:rPr>
+          <w:rFonts w:ascii="Leelawadee UI" w:hAnsi="Leelawadee UI" w:cs="Leelawadee UI"/>
+          <w:sz w:val="24"/>
+        </w:rPr>
+        <w:t xml:space="preserve">Lots of trees. </w:t>
+      </w:r>
+      <w:r>
+        <w:rPr>
+          <w:rFonts w:ascii="Leelawadee UI" w:hAnsi="Leelawadee UI" w:cs="Leelawadee UI"/>
+          <w:sz w:val="24"/>
+        </w:rPr>
+        <w:t xml:space="preserve">Platforms </w:t>
+      </w:r>
+      <w:r>
+        <w:rPr>
+          <w:rFonts w:ascii="Leelawadee UI" w:hAnsi="Leelawadee UI" w:cs="Leelawadee UI"/>
+          <w:sz w:val="24"/>
+        </w:rPr>
+        <w:t xml:space="preserve">that </w:t>
+      </w:r>
+      <w:r>
+        <w:rPr>
+          <w:rFonts w:ascii="Leelawadee UI" w:hAnsi="Leelawadee UI" w:cs="Leelawadee UI"/>
+          <w:sz w:val="24"/>
+        </w:rPr>
+        <w:t>go to b</w:t>
+      </w:r>
+      <w:r>
+        <w:rPr>
+          <w:rFonts w:ascii="Leelawadee UI" w:hAnsi="Leelawadee UI" w:cs="Leelawadee UI"/>
+          <w:sz w:val="24"/>
+        </w:rPr>
+        <w:t>utton</w:t>
+      </w:r>
+      <w:r>
+        <w:rPr>
+          <w:rFonts w:ascii="Leelawadee UI" w:hAnsi="Leelawadee UI" w:cs="Leelawadee UI"/>
+          <w:sz w:val="24"/>
+        </w:rPr>
+        <w:t xml:space="preserve"> to move</w:t>
+      </w:r>
+      <w:r>
+        <w:rPr>
+          <w:rFonts w:ascii="Leelawadee UI" w:hAnsi="Leelawadee UI" w:cs="Leelawadee UI"/>
+          <w:sz w:val="24"/>
+        </w:rPr>
+        <w:t xml:space="preserve"> platforms.</w:t>
+      </w:r>
+      <w:r>
+        <w:rPr>
+          <w:rFonts w:ascii="Leelawadee UI" w:hAnsi="Leelawadee UI" w:cs="Leelawadee UI"/>
+          <w:sz w:val="24"/>
+        </w:rPr>
+        <w:t xml:space="preserve"> </w:t>
+      </w:r>
+      <w:r>
+        <w:rPr>
+          <w:rFonts w:ascii="Leelawadee UI" w:hAnsi="Leelawadee UI" w:cs="Leelawadee UI"/>
+          <w:sz w:val="24"/>
+        </w:rPr>
+        <w:t>First set of e</w:t>
+      </w:r>
+      <w:r>
+        <w:rPr>
+          <w:rFonts w:ascii="Leelawadee UI" w:hAnsi="Leelawadee UI" w:cs="Leelawadee UI"/>
+          <w:sz w:val="24"/>
+        </w:rPr>
+        <w:t>nemies</w:t>
       </w:r>
       <w:r>
         <w:rPr>
@@ -178,46 +515,30 @@
     </w:p>
     <w:p>
       <w:pPr>
-        <w:jc w:val="center"/>
-        <w:rPr>
-          <w:rFonts w:ascii="Leelawadee UI" w:hAnsi="Leelawadee UI" w:cs="Leelawadee UI"/>
-          <w:sz w:val="24"/>
-        </w:rPr>
-      </w:pPr>
-      <w:r>
-        <w:rPr>
-          <w:rFonts w:ascii="Leelawadee UI" w:hAnsi="Leelawadee UI" w:cs="Leelawadee UI"/>
-          <w:sz w:val="24"/>
-        </w:rPr>
-        <w:t>Requirements:</w:t>
-      </w:r>
-      <w:r>
-        <w:rPr>
-          <w:rFonts w:ascii="Leelawadee UI" w:hAnsi="Leelawadee UI" w:cs="Leelawadee UI"/>
-          <w:sz w:val="24"/>
-        </w:rPr>
-        <w:t xml:space="preserve"> </w:t>
-      </w:r>
-      <w:r>
-        <w:rPr>
-          <w:rFonts w:ascii="Leelawadee UI" w:hAnsi="Leelawadee UI" w:cs="Leelawadee UI"/>
-          <w:sz w:val="24"/>
-        </w:rPr>
-        <w:t xml:space="preserve">Player </w:t>
-      </w:r>
-      <w:r>
-        <w:rPr>
-          <w:rFonts w:ascii="Leelawadee UI" w:hAnsi="Leelawadee UI" w:cs="Leelawadee UI"/>
-          <w:sz w:val="24"/>
-        </w:rPr>
-        <w:t>is familiar with basic controls</w:t>
-      </w:r>
-      <w:r>
-        <w:rPr>
-          <w:rFonts w:ascii="Leelawadee UI" w:hAnsi="Leelawadee UI" w:cs="Leelawadee UI"/>
-          <w:sz w:val="24"/>
-        </w:rPr>
-        <w:t>, light gears, geomorphs, and light shards</w:t>
+        <w:pStyle w:val="ListParagraph"/>
+        <w:numPr>
+          <w:ilvl w:val="0"/>
+          <w:numId w:val="3"/>
+        </w:numPr>
+        <w:jc w:val="center"/>
+        <w:rPr>
+          <w:rFonts w:ascii="Leelawadee UI" w:hAnsi="Leelawadee UI" w:cs="Leelawadee UI"/>
+          <w:sz w:val="24"/>
+        </w:rPr>
+      </w:pPr>
+      <w:r>
+        <w:rPr>
+          <w:rFonts w:ascii="Leelawadee UI" w:hAnsi="Leelawadee UI" w:cs="Leelawadee UI"/>
+          <w:sz w:val="24"/>
+        </w:rPr>
+        <w:t>Rows of bouncy platforms</w:t>
+      </w:r>
+      <w:r>
+        <w:rPr>
+          <w:rFonts w:ascii="Leelawadee UI" w:hAnsi="Leelawadee UI" w:cs="Leelawadee UI"/>
+          <w:sz w:val="24"/>
+        </w:rPr>
+        <w:t xml:space="preserve"> and moving platforms</w:t>
       </w:r>
       <w:r>
         <w:rPr>
@@ -226,12 +547,33 @@
         </w:rPr>
         <w:t>.</w:t>
       </w:r>
-      <w:r>
-        <w:rPr>
-          <w:rFonts w:ascii="Leelawadee UI" w:hAnsi="Leelawadee UI" w:cs="Leelawadee UI"/>
-          <w:sz w:val="24"/>
-        </w:rPr>
-        <w:t xml:space="preserve"> First encounter with enemies that run at the player</w:t>
+    </w:p>
+    <w:p>
+      <w:pPr>
+        <w:pStyle w:val="ListParagraph"/>
+        <w:numPr>
+          <w:ilvl w:val="0"/>
+          <w:numId w:val="3"/>
+        </w:numPr>
+        <w:jc w:val="center"/>
+        <w:rPr>
+          <w:rFonts w:ascii="Leelawadee UI" w:hAnsi="Leelawadee UI" w:cs="Leelawadee UI"/>
+          <w:sz w:val="24"/>
+        </w:rPr>
+      </w:pPr>
+      <w:r>
+        <w:rPr>
+          <w:rFonts w:ascii="Leelawadee UI" w:hAnsi="Leelawadee UI" w:cs="Leelawadee UI"/>
+          <w:sz w:val="24"/>
+        </w:rPr>
+        <w:t xml:space="preserve">Scaling large cliff. </w:t>
+      </w:r>
+      <w:r>
+        <w:rPr>
+          <w:rFonts w:ascii="Leelawadee UI" w:hAnsi="Leelawadee UI" w:cs="Leelawadee UI"/>
+          <w:sz w:val="24"/>
+        </w:rPr>
+        <w:t>Fans and vertical moving platforms</w:t>
       </w:r>
       <w:r>
         <w:rPr>
@@ -243,25 +585,30 @@
     </w:p>
     <w:p>
       <w:pPr>
-        <w:jc w:val="center"/>
-        <w:rPr>
-          <w:rFonts w:ascii="Leelawadee UI" w:hAnsi="Leelawadee UI" w:cs="Leelawadee UI"/>
-          <w:sz w:val="24"/>
-        </w:rPr>
-      </w:pPr>
-      <w:r>
-        <w:rPr>
-          <w:rFonts w:ascii="Leelawadee UI" w:hAnsi="Leelawadee UI" w:cs="Leelawadee UI"/>
-          <w:sz w:val="24"/>
-        </w:rPr>
-        <w:t>Length: About 5 minutes</w:t>
-      </w:r>
-      <w:r>
-        <w:rPr>
-          <w:rFonts w:ascii="Leelawadee UI" w:hAnsi="Leelawadee UI" w:cs="Leelawadee UI"/>
-          <w:sz w:val="24"/>
-        </w:rPr>
-        <w:t xml:space="preserve"> for first time</w:t>
+        <w:pStyle w:val="ListParagraph"/>
+        <w:numPr>
+          <w:ilvl w:val="0"/>
+          <w:numId w:val="3"/>
+        </w:numPr>
+        <w:jc w:val="center"/>
+        <w:rPr>
+          <w:rFonts w:ascii="Leelawadee UI" w:hAnsi="Leelawadee UI" w:cs="Leelawadee UI"/>
+          <w:sz w:val="24"/>
+        </w:rPr>
+      </w:pPr>
+      <w:r>
+        <w:rPr>
+          <w:rFonts w:ascii="Leelawadee UI" w:hAnsi="Leelawadee UI" w:cs="Leelawadee UI"/>
+          <w:sz w:val="24"/>
+        </w:rPr>
+        <w:t>Fallen over tree bridge.</w:t>
+      </w:r>
+      <w:r>
+        <w:rPr>
+          <w:rFonts w:ascii="Leelawadee UI" w:hAnsi="Leelawadee UI" w:cs="Leelawadee UI"/>
+          <w:sz w:val="24"/>
+        </w:rPr>
+        <w:t xml:space="preserve"> Vertical wall jumping</w:t>
       </w:r>
       <w:r>
         <w:rPr>
@@ -270,12 +617,75 @@
         </w:rPr>
         <w:t>.</w:t>
       </w:r>
-      <w:r>
-        <w:rPr>
-          <w:rFonts w:ascii="Leelawadee UI" w:hAnsi="Leelawadee UI" w:cs="Leelawadee UI"/>
-          <w:sz w:val="24"/>
-        </w:rPr>
-        <w:t xml:space="preserve"> Semi Nonlinear.</w:t>
+    </w:p>
+    <w:p>
+      <w:pPr>
+        <w:pStyle w:val="ListParagraph"/>
+        <w:numPr>
+          <w:ilvl w:val="0"/>
+          <w:numId w:val="3"/>
+        </w:numPr>
+        <w:jc w:val="center"/>
+        <w:rPr>
+          <w:rFonts w:ascii="Leelawadee UI" w:hAnsi="Leelawadee UI" w:cs="Leelawadee UI"/>
+          <w:sz w:val="24"/>
+        </w:rPr>
+      </w:pPr>
+      <w:r>
+        <w:rPr>
+          <w:rFonts w:ascii="Leelawadee UI" w:hAnsi="Leelawadee UI" w:cs="Leelawadee UI"/>
+          <w:sz w:val="24"/>
+        </w:rPr>
+        <w:t>Branch path left and right for 2 buttons</w:t>
+      </w:r>
+      <w:r>
+        <w:rPr>
+          <w:rFonts w:ascii="Leelawadee UI" w:hAnsi="Leelawadee UI" w:cs="Leelawadee UI"/>
+          <w:sz w:val="24"/>
+        </w:rPr>
+        <w:t xml:space="preserve"> that require wall jumping</w:t>
+      </w:r>
+      <w:r>
+        <w:rPr>
+          <w:rFonts w:ascii="Leelawadee UI" w:hAnsi="Leelawadee UI" w:cs="Leelawadee UI"/>
+          <w:sz w:val="24"/>
+        </w:rPr>
+        <w:t>.</w:t>
+      </w:r>
+    </w:p>
+    <w:p>
+      <w:pPr>
+        <w:pStyle w:val="ListParagraph"/>
+        <w:numPr>
+          <w:ilvl w:val="0"/>
+          <w:numId w:val="3"/>
+        </w:numPr>
+        <w:jc w:val="center"/>
+        <w:rPr>
+          <w:rFonts w:ascii="Leelawadee UI" w:hAnsi="Leelawadee UI" w:cs="Leelawadee UI"/>
+          <w:sz w:val="24"/>
+        </w:rPr>
+      </w:pPr>
+      <w:r>
+        <w:rPr>
+          <w:rFonts w:ascii="Leelawadee UI" w:hAnsi="Leelawadee UI" w:cs="Leelawadee UI"/>
+          <w:sz w:val="24"/>
+        </w:rPr>
+        <w:t>wall jumping horizontal and verti</w:t>
+      </w:r>
+      <w:r>
+        <w:rPr>
+          <w:rFonts w:ascii="Leelawadee UI" w:hAnsi="Leelawadee UI" w:cs="Leelawadee UI"/>
+          <w:sz w:val="24"/>
+        </w:rPr>
+        <w:t>cal</w:t>
+      </w:r>
+      <w:r>
+        <w:rPr>
+          <w:rFonts w:ascii="Leelawadee UI" w:hAnsi="Leelawadee UI" w:cs="Leelawadee UI"/>
+          <w:sz w:val="24"/>
+        </w:rPr>
+        <w:t>.</w:t>
       </w:r>
     </w:p>
     <w:p>
@@ -784,7 +1194,7 @@
       </w:pPr>
     </w:p>
     <w:sectPr>
-      <w:headerReference w:type="default" r:id="rId6"/>
+      <w:headerReference w:type="default" r:id="rId7"/>
       <w:pgSz w:w="12240" w:h="15840"/>
       <w:pgMar w:top="1440" w:right="1440" w:bottom="1440" w:left="1440" w:header="708" w:footer="708" w:gutter="0"/>
       <w:cols w:space="708"/>
@@ -855,6 +1265,281 @@
     </w:r>
   </w:p>
 </w:hdr>
+</file>
+
+<file path=word/numbering.xml><?xml version="1.0" encoding="utf-8"?>
+<w:numbering xmlns:wpc="http://schemas.microsoft.com/office/word/2010/wordprocessingCanvas" xmlns:cx="http://schemas.microsoft.com/office/drawing/2014/chartex" xmlns:cx1="http://schemas.microsoft.com/office/drawing/2015/9/8/chartex" xmlns:cx2="http://schemas.microsoft.com/office/drawing/2015/10/21/chartex" xmlns:cx3="http://schemas.microsoft.com/office/drawing/2016/5/9/chartex" xmlns:cx4="http://schemas.microsoft.com/office/drawing/2016/5/10/chartex" xmlns:cx5="http://schemas.microsoft.com/office/drawing/2016/5/11/chartex" xmlns:cx6="http://schemas.microsoft.com/office/drawing/2016/5/12/chartex" xmlns:cx7="http://schemas.microsoft.com/office/drawing/2016/5/13/chartex" xmlns:cx8="http://schemas.microsoft.com/office/drawing/2016/5/14/chartex" xmlns:mc="http://schemas.openxmlformats.org/markup-compatibility/2006" xmlns:aink="http://schemas.microsoft.com/office/drawing/2016/ink" xmlns:am3d="http://schemas.microsoft.com/office/drawing/2017/model3d" xmlns:o="urn:schemas-microsoft-com:office:office" xmlns:r="http://schemas.openxmlformats.org/officeDocument/2006/relationships" xmlns:m="http://schemas.openxmlformats.org/officeDocument/2006/math" xmlns:v="urn:schemas-microsoft-com:vml" xmlns:wp14="http://schemas.microsoft.com/office/word/2010/wordprocessingDrawing" xmlns:wp="http://schemas.openxmlformats.org/drawingml/2006/wordprocessingDrawing" xmlns:w10="urn:schemas-microsoft-com:office:word" xmlns:w="http://schemas.openxmlformats.org/wordprocessingml/2006/main" xmlns:w14="http://schemas.microsoft.com/office/word/2010/wordml" xmlns:w15="http://schemas.microsoft.com/office/word/2012/wordml" xmlns:w16cid="http://schemas.microsoft.com/office/word/2016/wordml/cid" xmlns:w16se="http://schemas.microsoft.com/office/word/2015/wordml/symex" xmlns:wpg="http://schemas.microsoft.com/office/word/2010/wordprocessingGroup" xmlns:wpi="http://schemas.microsoft.com/office/word/2010/wordprocessingInk" xmlns:wne="http://schemas.microsoft.com/office/word/2006/wordml" xmlns:wps="http://schemas.microsoft.com/office/word/2010/wordprocessingShape" mc:Ignorable="w14 w15 w16se w16cid wp14">
+  <w:abstractNum w:abstractNumId="0" w15:restartNumberingAfterBreak="0">
+    <w:nsid w:val="0DC0383B"/>
+    <w:multiLevelType w:val="hybridMultilevel"/>
+    <w:tmpl w:val="C5444394"/>
+    <w:lvl w:ilvl="0" w:tplc="1009000F">
+      <w:start w:val="1"/>
+      <w:numFmt w:val="decimal"/>
+      <w:lvlText w:val="%1."/>
+      <w:lvlJc w:val="left"/>
+      <w:pPr>
+        <w:ind w:left="1080" w:hanging="360"/>
+      </w:pPr>
+    </w:lvl>
+    <w:lvl w:ilvl="1" w:tplc="10090019" w:tentative="1">
+      <w:start w:val="1"/>
+      <w:numFmt w:val="lowerLetter"/>
+      <w:lvlText w:val="%2."/>
+      <w:lvlJc w:val="left"/>
+      <w:pPr>
+        <w:ind w:left="1800" w:hanging="360"/>
+      </w:pPr>
+    </w:lvl>
+    <w:lvl w:ilvl="2" w:tplc="1009001B" w:tentative="1">
+      <w:start w:val="1"/>
+      <w:numFmt w:val="lowerRoman"/>
+      <w:lvlText w:val="%3."/>
+      <w:lvlJc w:val="right"/>
+      <w:pPr>
+        <w:ind w:left="2520" w:hanging="180"/>
+      </w:pPr>
+    </w:lvl>
+    <w:lvl w:ilvl="3" w:tplc="1009000F" w:tentative="1">
+      <w:start w:val="1"/>
+      <w:numFmt w:val="decimal"/>
+      <w:lvlText w:val="%4."/>
+      <w:lvlJc w:val="left"/>
+      <w:pPr>
+        <w:ind w:left="3240" w:hanging="360"/>
+      </w:pPr>
+    </w:lvl>
+    <w:lvl w:ilvl="4" w:tplc="10090019" w:tentative="1">
+      <w:start w:val="1"/>
+      <w:numFmt w:val="lowerLetter"/>
+      <w:lvlText w:val="%5."/>
+      <w:lvlJc w:val="left"/>
+      <w:pPr>
+        <w:ind w:left="3960" w:hanging="360"/>
+      </w:pPr>
+    </w:lvl>
+    <w:lvl w:ilvl="5" w:tplc="1009001B" w:tentative="1">
+      <w:start w:val="1"/>
+      <w:numFmt w:val="lowerRoman"/>
+      <w:lvlText w:val="%6."/>
+      <w:lvlJc w:val="right"/>
+      <w:pPr>
+        <w:ind w:left="4680" w:hanging="180"/>
+      </w:pPr>
+    </w:lvl>
+    <w:lvl w:ilvl="6" w:tplc="1009000F" w:tentative="1">
+      <w:start w:val="1"/>
+      <w:numFmt w:val="decimal"/>
+      <w:lvlText w:val="%7."/>
+      <w:lvlJc w:val="left"/>
+      <w:pPr>
+        <w:ind w:left="5400" w:hanging="360"/>
+      </w:pPr>
+    </w:lvl>
+    <w:lvl w:ilvl="7" w:tplc="10090019" w:tentative="1">
+      <w:start w:val="1"/>
+      <w:numFmt w:val="lowerLetter"/>
+      <w:lvlText w:val="%8."/>
+      <w:lvlJc w:val="left"/>
+      <w:pPr>
+        <w:ind w:left="6120" w:hanging="360"/>
+      </w:pPr>
+    </w:lvl>
+    <w:lvl w:ilvl="8" w:tplc="1009001B" w:tentative="1">
+      <w:start w:val="1"/>
+      <w:numFmt w:val="lowerRoman"/>
+      <w:lvlText w:val="%9."/>
+      <w:lvlJc w:val="right"/>
+      <w:pPr>
+        <w:ind w:left="6840" w:hanging="180"/>
+      </w:pPr>
+    </w:lvl>
+  </w:abstractNum>
+  <w:abstractNum w:abstractNumId="1" w15:restartNumberingAfterBreak="0">
+    <w:nsid w:val="20911FD4"/>
+    <w:multiLevelType w:val="hybridMultilevel"/>
+    <w:tmpl w:val="22044596"/>
+    <w:lvl w:ilvl="0" w:tplc="1009000F">
+      <w:start w:val="1"/>
+      <w:numFmt w:val="decimal"/>
+      <w:lvlText w:val="%1."/>
+      <w:lvlJc w:val="left"/>
+      <w:pPr>
+        <w:ind w:left="720" w:hanging="360"/>
+      </w:pPr>
+      <w:rPr>
+        <w:rFonts w:hint="default"/>
+      </w:rPr>
+    </w:lvl>
+    <w:lvl w:ilvl="1" w:tplc="10090019" w:tentative="1">
+      <w:start w:val="1"/>
+      <w:numFmt w:val="lowerLetter"/>
+      <w:lvlText w:val="%2."/>
+      <w:lvlJc w:val="left"/>
+      <w:pPr>
+        <w:ind w:left="1440" w:hanging="360"/>
+      </w:pPr>
+    </w:lvl>
+    <w:lvl w:ilvl="2" w:tplc="1009001B" w:tentative="1">
+      <w:start w:val="1"/>
+      <w:numFmt w:val="lowerRoman"/>
+      <w:lvlText w:val="%3."/>
+      <w:lvlJc w:val="right"/>
+      <w:pPr>
+        <w:ind w:left="2160" w:hanging="180"/>
+      </w:pPr>
+    </w:lvl>
+    <w:lvl w:ilvl="3" w:tplc="1009000F" w:tentative="1">
+      <w:start w:val="1"/>
+      <w:numFmt w:val="decimal"/>
+      <w:lvlText w:val="%4."/>
+      <w:lvlJc w:val="left"/>
+      <w:pPr>
+        <w:ind w:left="2880" w:hanging="360"/>
+      </w:pPr>
+    </w:lvl>
+    <w:lvl w:ilvl="4" w:tplc="10090019" w:tentative="1">
+      <w:start w:val="1"/>
+      <w:numFmt w:val="lowerLetter"/>
+      <w:lvlText w:val="%5."/>
+      <w:lvlJc w:val="left"/>
+      <w:pPr>
+        <w:ind w:left="3600" w:hanging="360"/>
+      </w:pPr>
+    </w:lvl>
+    <w:lvl w:ilvl="5" w:tplc="1009001B" w:tentative="1">
+      <w:start w:val="1"/>
+      <w:numFmt w:val="lowerRoman"/>
+      <w:lvlText w:val="%6."/>
+      <w:lvlJc w:val="right"/>
+      <w:pPr>
+        <w:ind w:left="4320" w:hanging="180"/>
+      </w:pPr>
+    </w:lvl>
+    <w:lvl w:ilvl="6" w:tplc="1009000F" w:tentative="1">
+      <w:start w:val="1"/>
+      <w:numFmt w:val="decimal"/>
+      <w:lvlText w:val="%7."/>
+      <w:lvlJc w:val="left"/>
+      <w:pPr>
+        <w:ind w:left="5040" w:hanging="360"/>
+      </w:pPr>
+    </w:lvl>
+    <w:lvl w:ilvl="7" w:tplc="10090019" w:tentative="1">
+      <w:start w:val="1"/>
+      <w:numFmt w:val="lowerLetter"/>
+      <w:lvlText w:val="%8."/>
+      <w:lvlJc w:val="left"/>
+      <w:pPr>
+        <w:ind w:left="5760" w:hanging="360"/>
+      </w:pPr>
+    </w:lvl>
+    <w:lvl w:ilvl="8" w:tplc="1009001B" w:tentative="1">
+      <w:start w:val="1"/>
+      <w:numFmt w:val="lowerRoman"/>
+      <w:lvlText w:val="%9."/>
+      <w:lvlJc w:val="right"/>
+      <w:pPr>
+        <w:ind w:left="6480" w:hanging="180"/>
+      </w:pPr>
+    </w:lvl>
+  </w:abstractNum>
+  <w:abstractNum w:abstractNumId="2" w15:restartNumberingAfterBreak="0">
+    <w:nsid w:val="57330621"/>
+    <w:multiLevelType w:val="hybridMultilevel"/>
+    <w:tmpl w:val="A57639B4"/>
+    <w:lvl w:ilvl="0" w:tplc="1009000F">
+      <w:start w:val="1"/>
+      <w:numFmt w:val="decimal"/>
+      <w:lvlText w:val="%1."/>
+      <w:lvlJc w:val="left"/>
+      <w:pPr>
+        <w:ind w:left="720" w:hanging="360"/>
+      </w:pPr>
+    </w:lvl>
+    <w:lvl w:ilvl="1" w:tplc="10090019" w:tentative="1">
+      <w:start w:val="1"/>
+      <w:numFmt w:val="lowerLetter"/>
+      <w:lvlText w:val="%2."/>
+      <w:lvlJc w:val="left"/>
+      <w:pPr>
+        <w:ind w:left="1440" w:hanging="360"/>
+      </w:pPr>
+    </w:lvl>
+    <w:lvl w:ilvl="2" w:tplc="1009001B" w:tentative="1">
+      <w:start w:val="1"/>
+      <w:numFmt w:val="lowerRoman"/>
+      <w:lvlText w:val="%3."/>
+      <w:lvlJc w:val="right"/>
+      <w:pPr>
+        <w:ind w:left="2160" w:hanging="180"/>
+      </w:pPr>
+    </w:lvl>
+    <w:lvl w:ilvl="3" w:tplc="1009000F" w:tentative="1">
+      <w:start w:val="1"/>
+      <w:numFmt w:val="decimal"/>
+      <w:lvlText w:val="%4."/>
+      <w:lvlJc w:val="left"/>
+      <w:pPr>
+        <w:ind w:left="2880" w:hanging="360"/>
+      </w:pPr>
+    </w:lvl>
+    <w:lvl w:ilvl="4" w:tplc="10090019" w:tentative="1">
+      <w:start w:val="1"/>
+      <w:numFmt w:val="lowerLetter"/>
+      <w:lvlText w:val="%5."/>
+      <w:lvlJc w:val="left"/>
+      <w:pPr>
+        <w:ind w:left="3600" w:hanging="360"/>
+      </w:pPr>
+    </w:lvl>
+    <w:lvl w:ilvl="5" w:tplc="1009001B" w:tentative="1">
+      <w:start w:val="1"/>
+      <w:numFmt w:val="lowerRoman"/>
+      <w:lvlText w:val="%6."/>
+      <w:lvlJc w:val="right"/>
+      <w:pPr>
+        <w:ind w:left="4320" w:hanging="180"/>
+      </w:pPr>
+    </w:lvl>
+    <w:lvl w:ilvl="6" w:tplc="1009000F" w:tentative="1">
+      <w:start w:val="1"/>
+      <w:numFmt w:val="decimal"/>
+      <w:lvlText w:val="%7."/>
+      <w:lvlJc w:val="left"/>
+      <w:pPr>
+        <w:ind w:left="5040" w:hanging="360"/>
+      </w:pPr>
+    </w:lvl>
+    <w:lvl w:ilvl="7" w:tplc="10090019" w:tentative="1">
+      <w:start w:val="1"/>
+      <w:numFmt w:val="lowerLetter"/>
+      <w:lvlText w:val="%8."/>
+      <w:lvlJc w:val="left"/>
+      <w:pPr>
+        <w:ind w:left="5760" w:hanging="360"/>
+      </w:pPr>
+    </w:lvl>
+    <w:lvl w:ilvl="8" w:tplc="1009001B" w:tentative="1">
+      <w:start w:val="1"/>
+      <w:numFmt w:val="lowerRoman"/>
+      <w:lvlText w:val="%9."/>
+      <w:lvlJc w:val="right"/>
+      <w:pPr>
+        <w:ind w:left="6480" w:hanging="180"/>
+      </w:pPr>
+    </w:lvl>
+  </w:abstractNum>
+  <w:num w:numId="1">
+    <w:abstractNumId w:val="2"/>
+  </w:num>
+  <w:num w:numId="2">
+    <w:abstractNumId w:val="1"/>
+  </w:num>
+  <w:num w:numId="3">
+    <w:abstractNumId w:val="0"/>
+  </w:num>
+</w:numbering>
 </file>
 
 <file path=word/styles.xml><?xml version="1.0" encoding="utf-8"?>
@@ -1258,7 +1943,6 @@
   <w:style w:type="character" w:default="1" w:styleId="DefaultParagraphFont">
     <w:name w:val="Default Paragraph Font"/>
     <w:uiPriority w:val="1"/>
-    <w:semiHidden/>
     <w:unhideWhenUsed/>
   </w:style>
   <w:style w:type="table" w:default="1" w:styleId="TableNormal">
@@ -1325,6 +2009,17 @@
     <w:link w:val="Footer"/>
     <w:uiPriority w:val="99"/>
     <w:rsid w:val="00DA40F2"/>
+  </w:style>
+  <w:style w:type="paragraph" w:styleId="ListParagraph">
+    <w:name w:val="List Paragraph"/>
+    <w:basedOn w:val="Normal"/>
+    <w:uiPriority w:val="34"/>
+    <w:qFormat/>
+    <w:rsid w:val="00302649"/>
+    <w:pPr>
+      <w:ind w:left="720"/>
+      <w:contextualSpacing/>
+    </w:pPr>
   </w:style>
 </w:styles>
 </file>

</xml_diff>